<commit_message>
AUTO FROM WORK 29.12.2022 16:34:45,56
</commit_message>
<xml_diff>
--- a/ZamerV2/Win32/Release/REPORT/531.DOCX
+++ b/ZamerV2/Win32/Release/REPORT/531.DOCX
@@ -32,7 +32,7 @@
           <w:sz w:val="28"/>
           <w:lang w:val="en-US"/>
         </w:rPr>
-        <w:t>date</w:t>
+        <w:t>16.11.2022</w:t>
       </w:r>
       <w:r>
         <w:rPr>
@@ -60,7 +60,7 @@
           <w:u w:val="single"/>
           <w:lang w:val="en-US"/>
         </w:rPr>
-        <w:t>tipdv</w:t>
+        <w:t>стандарт</w:t>
       </w:r>
       <w:r>
         <w:rPr>
@@ -613,7 +613,7 @@
                 <w:b w:val="0"/>
                 <w:lang w:val="en-US"/>
               </w:rPr>
-              <w:t>24,3299999237061</w:t>
+              <w:t>24,33</w:t>
             </w:r>
           </w:p>
         </w:tc>
@@ -1669,7 +1669,7 @@
                 <w:sz w:val="28"/>
                 <w:lang w:val="en-US"/>
               </w:rPr>
-              <w:t>u1hh</w:t>
+              <w:t>494,9</w:t>
             </w:r>
           </w:p>
         </w:tc>
@@ -1696,7 +1696,7 @@
                 <w:sz w:val="28"/>
                 <w:lang w:val="en-US"/>
               </w:rPr>
-              <w:t>i1hh</w:t>
+              <w:t>6,99</w:t>
             </w:r>
           </w:p>
         </w:tc>
@@ -1723,7 +1723,7 @@
                 <w:sz w:val="28"/>
                 <w:lang w:val="en-US"/>
               </w:rPr>
-              <w:t>p1hh</w:t>
+              <w:t>1665,3</w:t>
             </w:r>
           </w:p>
         </w:tc>
@@ -1750,7 +1750,7 @@
                 <w:sz w:val="28"/>
                 <w:lang w:val="en-US"/>
               </w:rPr>
-              <w:t>R1hh</w:t>
+              <w:t>10</w:t>
             </w:r>
           </w:p>
         </w:tc>
@@ -1844,7 +1844,7 @@
                 <w:sz w:val="28"/>
                 <w:lang w:val="en-US"/>
               </w:rPr>
-              <w:t>u2hh</w:t>
+              <w:t>494,1</w:t>
             </w:r>
           </w:p>
         </w:tc>
@@ -1871,7 +1871,7 @@
                 <w:sz w:val="28"/>
                 <w:lang w:val="en-US"/>
               </w:rPr>
-              <w:t>i2hh</w:t>
+              <w:t>7,01</w:t>
             </w:r>
           </w:p>
         </w:tc>
@@ -1898,7 +1898,7 @@
                 <w:sz w:val="28"/>
                 <w:lang w:val="en-US"/>
               </w:rPr>
-              <w:t>p2hh</w:t>
+              <w:t>1644,2</w:t>
             </w:r>
           </w:p>
         </w:tc>
@@ -1925,7 +1925,7 @@
                 <w:sz w:val="28"/>
                 <w:lang w:val="en-US"/>
               </w:rPr>
-              <w:t>R2hh</w:t>
+              <w:t>20</w:t>
             </w:r>
           </w:p>
         </w:tc>
@@ -2016,7 +2016,7 @@
                 <w:sz w:val="28"/>
                 <w:lang w:val="en-US"/>
               </w:rPr>
-              <w:t>u3hh</w:t>
+              <w:t>493,7</w:t>
             </w:r>
           </w:p>
         </w:tc>
@@ -2043,7 +2043,7 @@
                 <w:sz w:val="28"/>
                 <w:lang w:val="en-US"/>
               </w:rPr>
-              <w:t>i3hh</w:t>
+              <w:t>7</w:t>
             </w:r>
           </w:p>
         </w:tc>
@@ -2070,7 +2070,7 @@
                 <w:sz w:val="28"/>
                 <w:lang w:val="en-US"/>
               </w:rPr>
-              <w:t>p3hh</w:t>
+              <w:t>1645,7</w:t>
             </w:r>
           </w:p>
         </w:tc>
@@ -2097,7 +2097,7 @@
                 <w:sz w:val="28"/>
                 <w:lang w:val="en-US"/>
               </w:rPr>
-              <w:t>R3hh</w:t>
+              <w:t>30</w:t>
             </w:r>
           </w:p>
         </w:tc>
@@ -2186,13 +2186,6 @@
                 <w:lang w:val="en-US"/>
               </w:rPr>
             </w:pPr>
-            <w:r>
-              <w:rPr>
-                <w:sz w:val="28"/>
-                <w:lang w:val="en-US"/>
-              </w:rPr>
-              <w:t>u4hh</w:t>
-            </w:r>
           </w:p>
         </w:tc>
         <w:tc>
@@ -2213,13 +2206,6 @@
                 <w:lang w:val="en-US"/>
               </w:rPr>
             </w:pPr>
-            <w:r>
-              <w:rPr>
-                <w:sz w:val="28"/>
-                <w:lang w:val="en-US"/>
-              </w:rPr>
-              <w:t>i4hh</w:t>
-            </w:r>
           </w:p>
         </w:tc>
         <w:tc>
@@ -2240,13 +2226,6 @@
                 <w:lang w:val="en-US"/>
               </w:rPr>
             </w:pPr>
-            <w:r>
-              <w:rPr>
-                <w:sz w:val="28"/>
-                <w:lang w:val="en-US"/>
-              </w:rPr>
-              <w:t>p4hh</w:t>
-            </w:r>
           </w:p>
         </w:tc>
         <w:tc>
@@ -2267,13 +2246,6 @@
                 <w:lang w:val="en-US"/>
               </w:rPr>
             </w:pPr>
-            <w:r>
-              <w:rPr>
-                <w:sz w:val="28"/>
-                <w:lang w:val="en-US"/>
-              </w:rPr>
-              <w:t>R4hh</w:t>
-            </w:r>
           </w:p>
         </w:tc>
         <w:tc>
@@ -2387,13 +2359,6 @@
                 <w:lang w:val="en-US"/>
               </w:rPr>
             </w:pPr>
-            <w:r>
-              <w:rPr>
-                <w:sz w:val="28"/>
-                <w:lang w:val="en-US"/>
-              </w:rPr>
-              <w:t>u5hh</w:t>
-            </w:r>
           </w:p>
         </w:tc>
         <w:tc>
@@ -2414,13 +2379,6 @@
                 <w:lang w:val="en-US"/>
               </w:rPr>
             </w:pPr>
-            <w:r>
-              <w:rPr>
-                <w:sz w:val="28"/>
-                <w:lang w:val="en-US"/>
-              </w:rPr>
-              <w:t>i5hh</w:t>
-            </w:r>
           </w:p>
         </w:tc>
         <w:tc>
@@ -2441,13 +2399,6 @@
                 <w:lang w:val="en-US"/>
               </w:rPr>
             </w:pPr>
-            <w:r>
-              <w:rPr>
-                <w:sz w:val="28"/>
-                <w:lang w:val="en-US"/>
-              </w:rPr>
-              <w:t>p5hh</w:t>
-            </w:r>
           </w:p>
         </w:tc>
         <w:tc>
@@ -2468,13 +2419,6 @@
                 <w:lang w:val="en-US"/>
               </w:rPr>
             </w:pPr>
-            <w:r>
-              <w:rPr>
-                <w:sz w:val="28"/>
-                <w:lang w:val="en-US"/>
-              </w:rPr>
-              <w:t>R5hh</w:t>
-            </w:r>
           </w:p>
         </w:tc>
         <w:tc>
@@ -2571,13 +2515,6 @@
                 <w:lang w:val="en-US"/>
               </w:rPr>
             </w:pPr>
-            <w:r>
-              <w:rPr>
-                <w:sz w:val="28"/>
-                <w:lang w:val="en-US"/>
-              </w:rPr>
-              <w:t>u6hh</w:t>
-            </w:r>
           </w:p>
         </w:tc>
         <w:tc>
@@ -2598,13 +2535,6 @@
                 <w:lang w:val="en-US"/>
               </w:rPr>
             </w:pPr>
-            <w:r>
-              <w:rPr>
-                <w:sz w:val="28"/>
-                <w:lang w:val="en-US"/>
-              </w:rPr>
-              <w:t>i6hh</w:t>
-            </w:r>
           </w:p>
         </w:tc>
         <w:tc>
@@ -2625,13 +2555,6 @@
                 <w:lang w:val="en-US"/>
               </w:rPr>
             </w:pPr>
-            <w:r>
-              <w:rPr>
-                <w:sz w:val="28"/>
-                <w:lang w:val="en-US"/>
-              </w:rPr>
-              <w:t>p6hh</w:t>
-            </w:r>
           </w:p>
         </w:tc>
         <w:tc>
@@ -2652,13 +2575,6 @@
                 <w:lang w:val="en-US"/>
               </w:rPr>
             </w:pPr>
-            <w:r>
-              <w:rPr>
-                <w:sz w:val="28"/>
-                <w:lang w:val="en-US"/>
-              </w:rPr>
-              <w:t>R6hh</w:t>
-            </w:r>
           </w:p>
         </w:tc>
         <w:tc>
@@ -2744,13 +2660,6 @@
                 <w:lang w:val="en-US"/>
               </w:rPr>
             </w:pPr>
-            <w:r>
-              <w:rPr>
-                <w:sz w:val="28"/>
-                <w:lang w:val="en-US"/>
-              </w:rPr>
-              <w:t>u7hh</w:t>
-            </w:r>
           </w:p>
         </w:tc>
         <w:tc>
@@ -2771,13 +2680,6 @@
                 <w:lang w:val="en-US"/>
               </w:rPr>
             </w:pPr>
-            <w:r>
-              <w:rPr>
-                <w:sz w:val="28"/>
-                <w:lang w:val="en-US"/>
-              </w:rPr>
-              <w:t>i7hh</w:t>
-            </w:r>
           </w:p>
         </w:tc>
         <w:tc>
@@ -2798,13 +2700,6 @@
                 <w:lang w:val="en-US"/>
               </w:rPr>
             </w:pPr>
-            <w:r>
-              <w:rPr>
-                <w:sz w:val="28"/>
-                <w:lang w:val="en-US"/>
-              </w:rPr>
-              <w:t>p7hh</w:t>
-            </w:r>
           </w:p>
         </w:tc>
         <w:tc>
@@ -2825,13 +2720,6 @@
                 <w:lang w:val="en-US"/>
               </w:rPr>
             </w:pPr>
-            <w:r>
-              <w:rPr>
-                <w:sz w:val="28"/>
-                <w:lang w:val="en-US"/>
-              </w:rPr>
-              <w:t>R7hh</w:t>
-            </w:r>
           </w:p>
         </w:tc>
         <w:tc>
@@ -2924,13 +2812,6 @@
                 <w:lang w:val="en-US"/>
               </w:rPr>
             </w:pPr>
-            <w:r>
-              <w:rPr>
-                <w:sz w:val="28"/>
-                <w:lang w:val="en-US"/>
-              </w:rPr>
-              <w:t>u8hh</w:t>
-            </w:r>
           </w:p>
         </w:tc>
         <w:tc>
@@ -2951,13 +2832,6 @@
                 <w:lang w:val="en-US"/>
               </w:rPr>
             </w:pPr>
-            <w:r>
-              <w:rPr>
-                <w:sz w:val="28"/>
-                <w:lang w:val="en-US"/>
-              </w:rPr>
-              <w:t>i8hh</w:t>
-            </w:r>
           </w:p>
         </w:tc>
         <w:tc>
@@ -2978,13 +2852,6 @@
                 <w:lang w:val="en-US"/>
               </w:rPr>
             </w:pPr>
-            <w:r>
-              <w:rPr>
-                <w:sz w:val="28"/>
-                <w:lang w:val="en-US"/>
-              </w:rPr>
-              <w:t>p8hh</w:t>
-            </w:r>
           </w:p>
         </w:tc>
         <w:tc>
@@ -3005,13 +2872,6 @@
                 <w:lang w:val="en-US"/>
               </w:rPr>
             </w:pPr>
-            <w:r>
-              <w:rPr>
-                <w:sz w:val="28"/>
-                <w:lang w:val="en-US"/>
-              </w:rPr>
-              <w:t>R8hh</w:t>
-            </w:r>
           </w:p>
         </w:tc>
         <w:tc>
@@ -3110,13 +2970,6 @@
                 <w:lang w:val="en-US"/>
               </w:rPr>
             </w:pPr>
-            <w:r>
-              <w:rPr>
-                <w:sz w:val="28"/>
-                <w:lang w:val="en-US"/>
-              </w:rPr>
-              <w:t>u9hh</w:t>
-            </w:r>
           </w:p>
         </w:tc>
         <w:tc>
@@ -3137,13 +2990,6 @@
                 <w:lang w:val="en-US"/>
               </w:rPr>
             </w:pPr>
-            <w:r>
-              <w:rPr>
-                <w:sz w:val="28"/>
-                <w:lang w:val="en-US"/>
-              </w:rPr>
-              <w:t>i9hh</w:t>
-            </w:r>
           </w:p>
         </w:tc>
         <w:tc>
@@ -3164,13 +3010,6 @@
                 <w:lang w:val="en-US"/>
               </w:rPr>
             </w:pPr>
-            <w:r>
-              <w:rPr>
-                <w:sz w:val="28"/>
-                <w:lang w:val="en-US"/>
-              </w:rPr>
-              <w:t>p9hh</w:t>
-            </w:r>
           </w:p>
         </w:tc>
         <w:tc>
@@ -3191,13 +3030,6 @@
                 <w:lang w:val="en-US"/>
               </w:rPr>
             </w:pPr>
-            <w:r>
-              <w:rPr>
-                <w:sz w:val="28"/>
-                <w:lang w:val="en-US"/>
-              </w:rPr>
-              <w:t>R9hh</w:t>
-            </w:r>
           </w:p>
         </w:tc>
         <w:tc>
@@ -3290,13 +3122,6 @@
                 <w:lang w:val="en-US"/>
               </w:rPr>
             </w:pPr>
-            <w:r>
-              <w:rPr>
-                <w:sz w:val="28"/>
-                <w:lang w:val="en-US"/>
-              </w:rPr>
-              <w:t>u10hh</w:t>
-            </w:r>
           </w:p>
         </w:tc>
         <w:tc>
@@ -3317,13 +3142,6 @@
                 <w:lang w:val="en-US"/>
               </w:rPr>
             </w:pPr>
-            <w:r>
-              <w:rPr>
-                <w:sz w:val="28"/>
-                <w:lang w:val="en-US"/>
-              </w:rPr>
-              <w:t>i10hh</w:t>
-            </w:r>
           </w:p>
         </w:tc>
         <w:tc>
@@ -3344,13 +3162,6 @@
                 <w:lang w:val="en-US"/>
               </w:rPr>
             </w:pPr>
-            <w:r>
-              <w:rPr>
-                <w:sz w:val="28"/>
-                <w:lang w:val="en-US"/>
-              </w:rPr>
-              <w:t>p10hh</w:t>
-            </w:r>
           </w:p>
         </w:tc>
         <w:tc>
@@ -3371,13 +3182,6 @@
                 <w:lang w:val="en-US"/>
               </w:rPr>
             </w:pPr>
-            <w:r>
-              <w:rPr>
-                <w:sz w:val="28"/>
-                <w:lang w:val="en-US"/>
-              </w:rPr>
-              <w:t>R10hh</w:t>
-            </w:r>
           </w:p>
         </w:tc>
         <w:tc>
@@ -10535,7 +10339,7 @@
 </file>
 
 <file path=customXml/itemProps2.xml><?xml version="1.0" encoding="utf-8"?>
-<ds:datastoreItem xmlns:ds="http://schemas.openxmlformats.org/officeDocument/2006/customXml" ds:itemID="{5425514F-778B-4952-8B34-562EA3AD9848}">
+<ds:datastoreItem xmlns:ds="http://schemas.openxmlformats.org/officeDocument/2006/customXml" ds:itemID="{8B2AE561-48F2-4D3F-A6BB-C26D3F34520E}">
   <ds:schemaRefs>
     <ds:schemaRef ds:uri="http://schemas.openxmlformats.org/officeDocument/2006/bibliography"/>
   </ds:schemaRefs>

</xml_diff>